<commit_message>
Assessment Item 2 full solution
</commit_message>
<xml_diff>
--- a/ALL13460837_ITEM2.docx
+++ b/ALL13460837_ITEM2.docx
@@ -78,10 +78,14 @@
         <w:t>P</w:t>
       </w:r>
       <w:r>
-        <w:t>andas library (imported as pd) outside of any function or class definition so will be called when the script starts.</w:t>
-      </w:r>
-      <w:bookmarkStart w:id="0" w:name="_GoBack"/>
-      <w:bookmarkEnd w:id="0"/>
+        <w:t xml:space="preserve">andas library (imported as pd) outside of any function or class definition </w:t>
+      </w:r>
+      <w:r>
+        <w:t>as such</w:t>
+      </w:r>
+      <w:r>
+        <w:t xml:space="preserve"> will be called when the script starts.</w:t>
+      </w:r>
     </w:p>
     <w:p>
       <w:r>
@@ -437,7 +441,13 @@
         <w:t xml:space="preserve">visualiseData </w:t>
       </w:r>
       <w:r>
-        <w:t xml:space="preserve">function, which is shown below, </w:t>
+        <w:t>function, which is shown below</w:t>
+      </w:r>
+      <w:r>
+        <w:t xml:space="preserve"> in</w:t>
+      </w:r>
+      <w:r>
+        <w:t xml:space="preserve"> </w:t>
       </w:r>
       <w:r>
         <w:rPr>
@@ -463,7 +473,13 @@
         <w:t>Line 121</w:t>
       </w:r>
       <w:r>
-        <w:t xml:space="preserve"> checking to see whether there are any missing values in the dataset. The output of these lines is below, </w:t>
+        <w:t xml:space="preserve"> checking to see whether there are any missing values in the dataset. The output of these lines is below</w:t>
+      </w:r>
+      <w:r>
+        <w:t xml:space="preserve"> in</w:t>
+      </w:r>
+      <w:r>
+        <w:t xml:space="preserve"> </w:t>
       </w:r>
       <w:r>
         <w:rPr>
@@ -475,13 +491,13 @@
         <w:t xml:space="preserve"> </w:t>
       </w:r>
       <w:r>
-        <w:t>As identified below there are 10 columns</w:t>
-      </w:r>
-      <w:r>
-        <w:t xml:space="preserve"> (features)</w:t>
-      </w:r>
-      <w:r>
-        <w:t xml:space="preserve"> (outside of the identifying ‘Class’ column), all populated fully with 200 lines of data. </w:t>
+        <w:t xml:space="preserve">As identified below there are 10 </w:t>
+      </w:r>
+      <w:r>
+        <w:t xml:space="preserve">columns (also known as features) outside of the identifying ‘Class’ column </w:t>
+      </w:r>
+      <w:r>
+        <w:t xml:space="preserve">all populated fully with 200 lines of data. </w:t>
       </w:r>
       <w:r>
         <w:t xml:space="preserve">There is a large spread of data, with column </w:t>
@@ -611,7 +627,7 @@
           </mc:Choice>
           <mc:Fallback>
             <w:pict>
-              <v:shape w14:anchorId="48E4F17D" id="Text Box 6" o:spid="_x0000_s1028" type="#_x0000_t202" style="position:absolute;margin-left:91.5pt;margin-top:178.5pt;width:387pt;height:.05pt;z-index:251666432;visibility:visible;mso-wrap-style:square;mso-wrap-distance-left:9pt;mso-wrap-distance-top:0;mso-wrap-distance-right:9pt;mso-wrap-distance-bottom:0;mso-position-horizontal:absolute;mso-position-horizontal-relative:text;mso-position-vertical:absolute;mso-position-vertical-relative:text;v-text-anchor:top" o:gfxdata="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" stroked="f">
+              <v:shape w14:anchorId="48E4F17D" id="Text Box 6" o:spid="_x0000_s1028" type="#_x0000_t202" style="position:absolute;margin-left:91.5pt;margin-top:178.5pt;width:387pt;height:.05pt;z-index:251666432;visibility:visible;mso-wrap-style:square;mso-wrap-distance-left:9pt;mso-wrap-distance-top:0;mso-wrap-distance-right:9pt;mso-wrap-distance-bottom:0;mso-position-horizontal:absolute;mso-position-horizontal-relative:text;mso-position-vertical:absolute;mso-position-vertical-relative:text;v-text-anchor:top" o:gfxdata="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" stroked="f">
                 <v:textbox style="mso-fit-shape-to-text:t" inset="0,0,0,0">
                   <w:txbxContent>
                     <w:p>
@@ -742,13 +758,7 @@
                               </w:rPr>
                             </w:pPr>
                             <w:r>
-                              <w:t xml:space="preserve">Figure </w:t>
-                            </w:r>
-                            <w:r>
-                              <w:t>4</w:t>
-                            </w:r>
-                            <w:r>
-                              <w:t xml:space="preserve"> - Data normalisation</w:t>
+                              <w:t>Figure 4 - Data normalisation</w:t>
                             </w:r>
                           </w:p>
                         </w:txbxContent>
@@ -767,7 +777,7 @@
           </mc:Choice>
           <mc:Fallback>
             <w:pict>
-              <v:shape w14:anchorId="4E7D5FD3" id="Text Box 9" o:spid="_x0000_s1029" type="#_x0000_t202" style="position:absolute;margin-left:8.25pt;margin-top:372.5pt;width:450.75pt;height:.05pt;z-index:251669504;visibility:visible;mso-wrap-style:square;mso-wrap-distance-left:9pt;mso-wrap-distance-top:0;mso-wrap-distance-right:9pt;mso-wrap-distance-bottom:0;mso-position-horizontal:absolute;mso-position-horizontal-relative:text;mso-position-vertical:absolute;mso-position-vertical-relative:text;v-text-anchor:top" o:gfxdata="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" stroked="f">
+              <v:shape w14:anchorId="4E7D5FD3" id="Text Box 9" o:spid="_x0000_s1029" type="#_x0000_t202" style="position:absolute;margin-left:8.25pt;margin-top:372.5pt;width:450.75pt;height:.05pt;z-index:251669504;visibility:visible;mso-wrap-style:square;mso-wrap-distance-left:9pt;mso-wrap-distance-top:0;mso-wrap-distance-right:9pt;mso-wrap-distance-bottom:0;mso-position-horizontal:absolute;mso-position-horizontal-relative:text;mso-position-vertical:absolute;mso-position-vertical-relative:text;v-text-anchor:top" o:gfxdata="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" stroked="f">
                 <v:textbox style="mso-fit-shape-to-text:t" inset="0,0,0,0">
                   <w:txbxContent>
                     <w:p>
@@ -778,13 +788,7 @@
                         </w:rPr>
                       </w:pPr>
                       <w:r>
-                        <w:t xml:space="preserve">Figure </w:t>
-                      </w:r>
-                      <w:r>
-                        <w:t>4</w:t>
-                      </w:r>
-                      <w:r>
-                        <w:t xml:space="preserve"> - Data normalisation</w:t>
+                        <w:t>Figure 4 - Data normalisation</w:t>
                       </w:r>
                     </w:p>
                   </w:txbxContent>
@@ -894,7 +898,13 @@
     </w:p>
     <w:p>
       <w:r>
-        <w:t xml:space="preserve">To perform the data normalisation, the values (in this case </w:t>
+        <w:t>To perform the data normalisation, the v</w:t>
+      </w:r>
+      <w:r>
+        <w:t xml:space="preserve">alues, </w:t>
+      </w:r>
+      <w:r>
+        <w:t xml:space="preserve">in this case </w:t>
       </w:r>
       <w:r>
         <w:rPr>
@@ -912,7 +922,13 @@
         <w:t xml:space="preserve">testX, </w:t>
       </w:r>
       <w:r>
-        <w:t>as they have already been split into test and training sets by this point in the function) have the minimum value and maximum value calculated, to c</w:t>
+        <w:t>as they have already been split into test and training set</w:t>
+      </w:r>
+      <w:r>
+        <w:t xml:space="preserve">s by this point in the function </w:t>
+      </w:r>
+      <w:r>
+        <w:t>have the minimum value and maximum value calculated, to c</w:t>
       </w:r>
       <w:r>
         <w:t>reate a range between 0 and 1</w:t>
@@ -921,7 +937,13 @@
         <w:t xml:space="preserve">. This is all performed and then stored in a Numpy </w:t>
       </w:r>
       <w:r>
-        <w:t>(2017) Array.</w:t>
+        <w:t>Array</w:t>
+      </w:r>
+      <w:r>
+        <w:t xml:space="preserve"> (2017)</w:t>
+      </w:r>
+      <w:r>
+        <w:t>.</w:t>
       </w:r>
       <w:r>
         <w:t xml:space="preserve"> </w:t>
@@ -935,16 +957,16 @@
         <mc:AlternateContent>
           <mc:Choice Requires="wps">
             <w:drawing>
-              <wp:anchor distT="0" distB="0" distL="114300" distR="114300" simplePos="0" relativeHeight="251672576" behindDoc="0" locked="0" layoutInCell="1" allowOverlap="1" wp14:anchorId="5A02462C" wp14:editId="737D6766">
+              <wp:anchor distT="0" distB="0" distL="114300" distR="114300" simplePos="0" relativeHeight="251672576" behindDoc="0" locked="0" layoutInCell="1" allowOverlap="1" wp14:anchorId="5A02462C" wp14:editId="209AE6F8">
                 <wp:simplePos x="0" y="0"/>
                 <wp:positionH relativeFrom="column">
                   <wp:posOffset>1028700</wp:posOffset>
                 </wp:positionH>
                 <wp:positionV relativeFrom="paragraph">
-                  <wp:posOffset>3566795</wp:posOffset>
+                  <wp:posOffset>3681729</wp:posOffset>
                 </wp:positionV>
-                <wp:extent cx="5048250" cy="635"/>
-                <wp:effectExtent l="0" t="0" r="0" b="0"/>
+                <wp:extent cx="5048250" cy="142875"/>
+                <wp:effectExtent l="0" t="0" r="0" b="9525"/>
                 <wp:wrapTopAndBottom/>
                 <wp:docPr id="11" name="Text Box 11"/>
                 <wp:cNvGraphicFramePr/>
@@ -955,7 +977,7 @@
                       <wps:spPr>
                         <a:xfrm>
                           <a:off x="0" y="0"/>
-                          <a:ext cx="5048250" cy="635"/>
+                          <a:ext cx="5048250" cy="142875"/>
                         </a:xfrm>
                         <a:prstGeom prst="rect">
                           <a:avLst/>
@@ -986,18 +1008,21 @@
                         <a:prstTxWarp prst="textNoShape">
                           <a:avLst/>
                         </a:prstTxWarp>
-                        <a:spAutoFit/>
+                        <a:noAutofit/>
                       </wps:bodyPr>
                     </wps:wsp>
                   </a:graphicData>
                 </a:graphic>
+                <wp14:sizeRelV relativeFrom="margin">
+                  <wp14:pctHeight>0</wp14:pctHeight>
+                </wp14:sizeRelV>
               </wp:anchor>
             </w:drawing>
           </mc:Choice>
           <mc:Fallback>
             <w:pict>
-              <v:shape w14:anchorId="5A02462C" id="Text Box 11" o:spid="_x0000_s1030" type="#_x0000_t202" style="position:absolute;margin-left:81pt;margin-top:280.85pt;width:397.5pt;height:.05pt;z-index:251672576;visibility:visible;mso-wrap-style:square;mso-wrap-distance-left:9pt;mso-wrap-distance-top:0;mso-wrap-distance-right:9pt;mso-wrap-distance-bottom:0;mso-position-horizontal:absolute;mso-position-horizontal-relative:text;mso-position-vertical:absolute;mso-position-vertical-relative:text;v-text-anchor:top" o:gfxdata="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" stroked="f">
-                <v:textbox style="mso-fit-shape-to-text:t" inset="0,0,0,0">
+              <v:shape w14:anchorId="5A02462C" id="Text Box 11" o:spid="_x0000_s1030" type="#_x0000_t202" style="position:absolute;margin-left:81pt;margin-top:289.9pt;width:397.5pt;height:11.25pt;z-index:251672576;visibility:visible;mso-wrap-style:square;mso-height-percent:0;mso-wrap-distance-left:9pt;mso-wrap-distance-top:0;mso-wrap-distance-right:9pt;mso-wrap-distance-bottom:0;mso-position-horizontal:absolute;mso-position-horizontal-relative:text;mso-position-vertical:absolute;mso-position-vertical-relative:text;mso-height-percent:0;mso-height-relative:margin;v-text-anchor:top" o:gfxdata="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" stroked="f">
+                <v:textbox inset="0,0,0,0">
                   <w:txbxContent>
                     <w:p>
                       <w:pPr>
@@ -1023,13 +1048,13 @@
           <w:noProof/>
         </w:rPr>
         <w:drawing>
-          <wp:anchor distT="0" distB="0" distL="114300" distR="114300" simplePos="0" relativeHeight="251670528" behindDoc="0" locked="0" layoutInCell="1" allowOverlap="1" wp14:anchorId="417CC28E" wp14:editId="27457541">
+          <wp:anchor distT="0" distB="0" distL="114300" distR="114300" simplePos="0" relativeHeight="251670528" behindDoc="0" locked="0" layoutInCell="1" allowOverlap="1" wp14:anchorId="417CC28E" wp14:editId="01D2EE13">
             <wp:simplePos x="0" y="0"/>
             <wp:positionH relativeFrom="margin">
               <wp:align>center</wp:align>
             </wp:positionH>
             <wp:positionV relativeFrom="paragraph">
-              <wp:posOffset>1400175</wp:posOffset>
+              <wp:posOffset>1533525</wp:posOffset>
             </wp:positionV>
             <wp:extent cx="3860165" cy="2105025"/>
             <wp:effectExtent l="0" t="0" r="6985" b="9525"/>
@@ -1112,13 +1137,31 @@
         <w:t xml:space="preserve"> is now 1</w:t>
       </w:r>
       <w:r>
-        <w:t xml:space="preserve">, and the previous minimum value is now 0. All other values in between that have been normalised to be in a range 0 and 1. This will help later in the creation and design of the Artificial Neural Network, and create a stable and clean dataset to test against. </w:t>
+        <w:t>, and the previous minimum value is now 0. All other values in between that have been normalised to be in a range</w:t>
+      </w:r>
+      <w:r>
+        <w:t xml:space="preserve"> of</w:t>
+      </w:r>
+      <w:r>
+        <w:t xml:space="preserve"> 0 and 1. This will help later in the creation and design of the Artificial Neural Network, and create a stable and clean dataset to test against. </w:t>
       </w:r>
     </w:p>
     <w:p>
       <w:r>
         <w:lastRenderedPageBreak/>
-        <w:t xml:space="preserve">Plotting the two graphs required (a boxplot and a density plot) is also contained in the </w:t>
+        <w:t>Plotting the two graphs required</w:t>
+      </w:r>
+      <w:r>
+        <w:t xml:space="preserve">, </w:t>
+      </w:r>
+      <w:r>
+        <w:t>a boxplot and a density plot</w:t>
+      </w:r>
+      <w:r>
+        <w:t>,</w:t>
+      </w:r>
+      <w:r>
+        <w:t xml:space="preserve"> is also contained in the </w:t>
       </w:r>
       <w:r>
         <w:rPr>
@@ -1255,13 +1298,7 @@
                               </w:rPr>
                             </w:pPr>
                             <w:r>
-                              <w:t xml:space="preserve">Figure </w:t>
-                            </w:r>
-                            <w:r>
-                              <w:t>6</w:t>
-                            </w:r>
-                            <w:r>
-                              <w:t xml:space="preserve"> - Boxplot (left) &amp; density plot (right)</w:t>
+                              <w:t>Figure 6 - Boxplot (left) &amp; density plot (right)</w:t>
                             </w:r>
                           </w:p>
                         </w:txbxContent>
@@ -1291,13 +1328,7 @@
                         </w:rPr>
                       </w:pPr>
                       <w:r>
-                        <w:t xml:space="preserve">Figure </w:t>
-                      </w:r>
-                      <w:r>
-                        <w:t>6</w:t>
-                      </w:r>
-                      <w:r>
-                        <w:t xml:space="preserve"> - Boxplot (left) &amp; density plot (right)</w:t>
+                        <w:t>Figure 6 - Boxplot (left) &amp; density plot (right)</w:t>
                       </w:r>
                     </w:p>
                   </w:txbxContent>
@@ -1570,11 +1601,43 @@
         </w:drawing>
       </w:r>
       <w:r>
-        <w:t xml:space="preserve">The task that the student was given to select the best classifier across 10 models may well produce 90% accuracy, however the description does not detail several items that may affect the overall result. For example, if there were 10 different models ran, was there different parameters entered for each of the model? This may be necessary as if one of the models were to be an Artificial Neural Network, a </w:t>
-      </w:r>
+        <w:t>The task that the student was given to select the best classifier across 10 models may well produce 90% accuracy, however the description does not detail several items that may affect the overall result. For example, if there were 10 different models ran, there</w:t>
+      </w:r>
+      <w:r>
+        <w:t xml:space="preserve"> may not have had</w:t>
+      </w:r>
+      <w:r>
+        <w:t xml:space="preserve"> different parameters entered for each of the model</w:t>
+      </w:r>
+      <w:r>
+        <w:t>s.</w:t>
+      </w:r>
+      <w:r>
+        <w:t xml:space="preserve"> This may be necessary as if one of the models were to be an Artificial Neural </w:t>
+      </w:r>
+      <w:bookmarkStart w:id="0" w:name="_GoBack"/>
+      <w:bookmarkEnd w:id="0"/>
       <w:r>
         <w:lastRenderedPageBreak/>
-        <w:t xml:space="preserve">different number of neurons could be entered in therefore affecting the result vastly. An approach could be undertaken therefore to work out the best parameters for each model, before comparing them overall. The reason why you may need to do this is because models can be underfitted or overfitted, and finding an optimal solution can take trial and error. For example, </w:t>
+        <w:t>Network, a different number of neurons could be entered in</w:t>
+      </w:r>
+      <w:r>
+        <w:t xml:space="preserve">, </w:t>
+      </w:r>
+      <w:r>
+        <w:t xml:space="preserve">therefore affecting the result vastly. An approach could be undertaken </w:t>
+      </w:r>
+      <w:r>
+        <w:t>such as 10-fold CV as explained later in this report</w:t>
+      </w:r>
+      <w:r>
+        <w:t xml:space="preserve"> to work out the best parameters for each model, before </w:t>
+      </w:r>
+      <w:r>
+        <w:t>completing an overall comparison.</w:t>
+      </w:r>
+      <w:r>
+        <w:t xml:space="preserve"> The reason why you may need to do this is because models can be underfitted or overfitted, and finding an optimal solution can take trial and error. For example, </w:t>
       </w:r>
       <w:r>
         <w:rPr>
@@ -1663,7 +1726,13 @@
         </w:drawing>
       </w:r>
       <w:r>
-        <w:t xml:space="preserve">As is displayed above, the line classifying the red and blue points does not cover all the points, so there are many misclassified points which would therefore give a low accuracy percentage. If the student were to have tested a neural network in the 10 models but entered sub-optimal parameters if could give a result that does not indicate the full potential performance of an algorithm and therefore skew the overall results. Conversely, if the student had entered in a set of parameters it would produce an overfitted model to that specific dataset, and would not give an optimal result when using the validation/test set. An overfitted neural network is displayed below in </w:t>
+        <w:t>As displayed above, the line classifying the red and blue points does not cover all the points, so there are many misclassified points which would therefore give a low accuracy percentage. If the student were to have tested a neural network in the 10 models but entered sub-optimal parameters i</w:t>
+      </w:r>
+      <w:r>
+        <w:t xml:space="preserve">t </w:t>
+      </w:r>
+      <w:r>
+        <w:t xml:space="preserve">could give a result that does not indicate the full potential performance of an algorithm and therefore skew the overall results. Conversely, if the student had entered in a set of parameters it would produce an overfitted model to that specific dataset, and would not give an optimal result when using the validation/test set. An overfitted neural network is displayed below in </w:t>
       </w:r>
       <w:r>
         <w:rPr>
@@ -1681,7 +1750,13 @@
         <w:t>Figure 9</w:t>
       </w:r>
       <w:r>
-        <w:t xml:space="preserve"> shows an optimal solution for this dataset, having </w:t>
+        <w:t xml:space="preserve"> shows an optimal solution for this dataset, </w:t>
+      </w:r>
+      <w:r>
+        <w:t xml:space="preserve">a correctly fitted network for this dataset, </w:t>
+      </w:r>
+      <w:r>
+        <w:t xml:space="preserve">having </w:t>
       </w:r>
       <w:r>
         <w:t>5 neurons per in the hidden layer.</w:t>
@@ -1887,13 +1962,7 @@
                               <w:pStyle w:val="Caption"/>
                             </w:pPr>
                             <w:r>
-                              <w:t xml:space="preserve">Figure </w:t>
-                            </w:r>
-                            <w:r>
-                              <w:t>8</w:t>
-                            </w:r>
-                            <w:r>
-                              <w:t xml:space="preserve"> - Overfitted neural network (50 neurons in hidden layer)</w:t>
+                              <w:t>Figure 8 - Overfitted neural network (50 neurons in hidden layer)</w:t>
                             </w:r>
                           </w:p>
                         </w:txbxContent>
@@ -1923,13 +1992,7 @@
                         <w:pStyle w:val="Caption"/>
                       </w:pPr>
                       <w:r>
-                        <w:t xml:space="preserve">Figure </w:t>
-                      </w:r>
-                      <w:r>
-                        <w:t>8</w:t>
-                      </w:r>
-                      <w:r>
-                        <w:t xml:space="preserve"> - Overfitted neural network (50 neurons in hidden layer)</w:t>
+                        <w:t>Figure 8 - Overfitted neural network (50 neurons in hidden layer)</w:t>
                       </w:r>
                     </w:p>
                   </w:txbxContent>
@@ -1943,7 +2006,13 @@
     <w:p/>
     <w:p>
       <w:r>
-        <w:t xml:space="preserve">An additional method which the description does not detail is whether the user randomised the order of the data in each model, or whether they performed any form of cross validation. The reason why you would perform this is in case any data that you have is swaying the overall dataset, and gives a good indication whether the model would work on an unseen test set. One method that can be performed to do this is 10-fold cross validation, a process which removes one tenth of the dataset and sets it as the test set, with the remaining data being the </w:t>
+        <w:t>An additional method which the description does not detail</w:t>
+      </w:r>
+      <w:r>
+        <w:t>,</w:t>
+      </w:r>
+      <w:r>
+        <w:t xml:space="preserve"> is whether the user randomised the order of the data in each model, or whether they performed any form of cross validation. The reason why you would perform this is in case any data that you have is swaying the overall dataset, and gives a good indication whether the model would work on an unseen test set. One method that can be performed to do this is 10-fold cross validation, a process which removes one tenth of the dataset and sets it as the test set, with the remaining data being the </w:t>
       </w:r>
       <w:r>
         <w:t>training set. The model is executed</w:t>
@@ -2028,13 +2097,7 @@
                               </w:rPr>
                             </w:pPr>
                             <w:r>
-                              <w:t xml:space="preserve">Figure </w:t>
-                            </w:r>
-                            <w:r>
-                              <w:t>10</w:t>
-                            </w:r>
-                            <w:r>
-                              <w:t xml:space="preserve"> - Visualised neural network with 10 inputs, 10 neurons in the hidden layer and one output neuron</w:t>
+                              <w:t>Figure 10 - Visualised neural network with 10 inputs, 10 neurons in the hidden layer and one output neuron</w:t>
                             </w:r>
                           </w:p>
                         </w:txbxContent>
@@ -2064,13 +2127,7 @@
                         </w:rPr>
                       </w:pPr>
                       <w:r>
-                        <w:t xml:space="preserve">Figure </w:t>
-                      </w:r>
-                      <w:r>
-                        <w:t>10</w:t>
-                      </w:r>
-                      <w:r>
-                        <w:t xml:space="preserve"> - Visualised neural network with 10 inputs, 10 neurons in the hidden layer and one output neuron</w:t>
+                        <w:t>Figure 10 - Visualised neural network with 10 inputs, 10 neurons in the hidden layer and one output neuron</w:t>
                       </w:r>
                     </w:p>
                   </w:txbxContent>
@@ -2148,7 +2205,13 @@
         <w:t xml:space="preserve"> create an artificial </w:t>
       </w:r>
       <w:r>
-        <w:t>neural network in Python, the design of the network needs to be first confirmed. The description of the task details that there needs to be one</w:t>
+        <w:t>neural network in Python, the design of the network needs to be confirmed</w:t>
+      </w:r>
+      <w:r>
+        <w:t xml:space="preserve"> first</w:t>
+      </w:r>
+      <w:r>
+        <w:t>. The description of the task details that there needs to be one</w:t>
       </w:r>
       <w:r>
         <w:t xml:space="preserve"> fully connected</w:t>
@@ -2169,7 +2232,13 @@
         <w:t>.</w:t>
       </w:r>
       <w:r>
-        <w:t xml:space="preserve"> Code for generating the diagram provided by Harper (2018).</w:t>
+        <w:t xml:space="preserve"> Code for generating the diagram </w:t>
+      </w:r>
+      <w:r>
+        <w:t xml:space="preserve">is </w:t>
+      </w:r>
+      <w:r>
+        <w:t>provided by Harper (2018).</w:t>
       </w:r>
     </w:p>
     <w:p>
@@ -2463,16 +2532,7 @@
                               </w:rPr>
                             </w:pPr>
                             <w:r>
-                              <w:t xml:space="preserve">Figure </w:t>
-                            </w:r>
-                            <w:r>
-                              <w:t>12</w:t>
-                            </w:r>
-                            <w:r>
-                              <w:t xml:space="preserve"> - CreateNeuron Class </w:t>
-                            </w:r>
-                            <w:r>
-                              <w:t>initialisation</w:t>
+                              <w:t>Figure 12 - CreateNeuron Class initialisation</w:t>
                             </w:r>
                           </w:p>
                         </w:txbxContent>
@@ -2502,16 +2562,7 @@
                         </w:rPr>
                       </w:pPr>
                       <w:r>
-                        <w:t xml:space="preserve">Figure </w:t>
-                      </w:r>
-                      <w:r>
-                        <w:t>12</w:t>
-                      </w:r>
-                      <w:r>
-                        <w:t xml:space="preserve"> - CreateNeuron Class </w:t>
-                      </w:r>
-                      <w:r>
-                        <w:t>initialisation</w:t>
+                        <w:t>Figure 12 - CreateNeuron Class initialisation</w:t>
                       </w:r>
                     </w:p>
                   </w:txbxContent>
@@ -2903,7 +2954,13 @@
         <w:t>ANN</w:t>
       </w:r>
       <w:r>
-        <w:t xml:space="preserve"> class instantiation, so you can begin calling functions within its class. The definition and initialisation of the objects is shown below in an extract of the full class, </w:t>
+        <w:t xml:space="preserve"> class instantiation, so you can begin calling functions within its class. The definition and initialisation of the objects is shown below in an ex</w:t>
+      </w:r>
+      <w:r>
+        <w:t>tract of the full class in</w:t>
+      </w:r>
+      <w:r>
+        <w:t xml:space="preserve"> </w:t>
       </w:r>
       <w:r>
         <w:rPr>
@@ -3119,13 +3176,13 @@
         <mc:AlternateContent>
           <mc:Choice Requires="wps">
             <w:drawing>
-              <wp:anchor distT="0" distB="0" distL="114300" distR="114300" simplePos="0" relativeHeight="251706368" behindDoc="0" locked="0" layoutInCell="1" allowOverlap="1" wp14:anchorId="3D9D3244" wp14:editId="1E2C0614">
+              <wp:anchor distT="0" distB="0" distL="114300" distR="114300" simplePos="0" relativeHeight="251706368" behindDoc="0" locked="0" layoutInCell="1" allowOverlap="1" wp14:anchorId="3D9D3244" wp14:editId="63ABCB95">
                 <wp:simplePos x="0" y="0"/>
-                <wp:positionH relativeFrom="column">
-                  <wp:posOffset>971550</wp:posOffset>
+                <wp:positionH relativeFrom="margin">
+                  <wp:align>center</wp:align>
                 </wp:positionH>
                 <wp:positionV relativeFrom="paragraph">
-                  <wp:posOffset>2680335</wp:posOffset>
+                  <wp:posOffset>2346960</wp:posOffset>
                 </wp:positionV>
                 <wp:extent cx="4000500" cy="635"/>
                 <wp:effectExtent l="0" t="0" r="0" b="0"/>
@@ -3180,7 +3237,7 @@
           </mc:Choice>
           <mc:Fallback>
             <w:pict>
-              <v:shape w14:anchorId="3D9D3244" id="Text Box 32" o:spid="_x0000_s1041" type="#_x0000_t202" style="position:absolute;margin-left:76.5pt;margin-top:211.05pt;width:315pt;height:.05pt;z-index:251706368;visibility:visible;mso-wrap-style:square;mso-wrap-distance-left:9pt;mso-wrap-distance-top:0;mso-wrap-distance-right:9pt;mso-wrap-distance-bottom:0;mso-position-horizontal:absolute;mso-position-horizontal-relative:text;mso-position-vertical:absolute;mso-position-vertical-relative:text;v-text-anchor:top" o:gfxdata="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" stroked="f">
+              <v:shape w14:anchorId="3D9D3244" id="Text Box 32" o:spid="_x0000_s1041" type="#_x0000_t202" style="position:absolute;margin-left:0;margin-top:184.8pt;width:315pt;height:.05pt;z-index:251706368;visibility:visible;mso-wrap-style:square;mso-wrap-distance-left:9pt;mso-wrap-distance-top:0;mso-wrap-distance-right:9pt;mso-wrap-distance-bottom:0;mso-position-horizontal:center;mso-position-horizontal-relative:margin;mso-position-vertical:absolute;mso-position-vertical-relative:text;v-text-anchor:top" o:gfxdata="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" stroked="f">
                 <v:textbox style="mso-fit-shape-to-text:t" inset="0,0,0,0">
                   <w:txbxContent>
                     <w:p>
@@ -3196,7 +3253,7 @@
                     </w:p>
                   </w:txbxContent>
                 </v:textbox>
-                <w10:wrap type="topAndBottom"/>
+                <w10:wrap type="topAndBottom" anchorx="margin"/>
               </v:shape>
             </w:pict>
           </mc:Fallback>
@@ -3207,13 +3264,13 @@
           <w:noProof/>
         </w:rPr>
         <w:drawing>
-          <wp:anchor distT="0" distB="0" distL="114300" distR="114300" simplePos="0" relativeHeight="251704320" behindDoc="0" locked="0" layoutInCell="1" allowOverlap="1" wp14:anchorId="7E587824" wp14:editId="5A54EEEA">
+          <wp:anchor distT="0" distB="0" distL="114300" distR="114300" simplePos="0" relativeHeight="251704320" behindDoc="0" locked="0" layoutInCell="1" allowOverlap="1" wp14:anchorId="7E587824" wp14:editId="40FBF117">
             <wp:simplePos x="0" y="0"/>
             <wp:positionH relativeFrom="margin">
               <wp:align>center</wp:align>
             </wp:positionH>
             <wp:positionV relativeFrom="paragraph">
-              <wp:posOffset>1804035</wp:posOffset>
+              <wp:posOffset>1480185</wp:posOffset>
             </wp:positionV>
             <wp:extent cx="4000500" cy="819150"/>
             <wp:effectExtent l="0" t="0" r="0" b="0"/>
@@ -3257,7 +3314,19 @@
         </w:drawing>
       </w:r>
       <w:r>
-        <w:t xml:space="preserve">The function begins with iterating through each one of the iterations as outlined in the function inputs, and getting the outputs of the forward propagation function call </w:t>
+        <w:t xml:space="preserve">The function begins with iterating through each one of the </w:t>
+      </w:r>
+      <w:r>
+        <w:rPr>
+          <w:i/>
+        </w:rPr>
+        <w:t>iterations</w:t>
+      </w:r>
+      <w:r>
+        <w:t xml:space="preserve"> variable</w:t>
+      </w:r>
+      <w:r>
+        <w:t xml:space="preserve"> as outlined in the function inputs, and getting the outputs of the forward propagation function call </w:t>
       </w:r>
       <w:r>
         <w:rPr>
@@ -3281,7 +3350,7 @@
         <w:t xml:space="preserve">and </w:t>
       </w:r>
       <w:r>
-        <w:t xml:space="preserve">calculates the output of combining the input dataset with the weights and bias, before putting that output through the sigmoid logistic activation function (shown below in </w:t>
+        <w:t>calculates the output of combining the input dataset with the weights and bias, before putting that output through the sigmoid logistic activation function (</w:t>
       </w:r>
       <w:r>
         <w:rPr>
@@ -3332,7 +3401,12 @@
         <w:t>Figure 16.</w:t>
       </w:r>
       <w:r>
-        <w:t xml:space="preserve"> The hidden layers error is calculated using the delta from the output layer, and then finally the hidden layer delta can be calculated using the sigmoid activation function. Adjusting the weights is taken care of between lines 43-49, which is calculated using the deltas from each layer. The weightings and bias adjustments are multiplied by 0.1 as a learning rate, to prevent the algorithm making jumps between iterations which would over correct itself.</w:t>
+        <w:t xml:space="preserve"> </w:t>
+      </w:r>
+    </w:p>
+    <w:p>
+      <w:r>
+        <w:t>The hidden layers error is calculated using the delta from the output layer, and then finally the hidden layer delta can be calculated using the sigmoid activation function. Adjusting the weights is taken care of between lines 43-49, which is calculated using the deltas from each layer. The weightings and bias adjustments are multiplied by 0.1 as a learning rate, to prevent the algorithm making jumps between iterations which would over correct itself.</w:t>
       </w:r>
     </w:p>
     <w:p>
@@ -3445,7 +3519,7 @@
           </mc:Choice>
           <mc:Fallback>
             <w:pict>
-              <v:shape w14:anchorId="404ADB5F" id="Text Box 37" o:spid="_x0000_s1042" type="#_x0000_t202" style="position:absolute;margin-left:100.5pt;margin-top:207.05pt;width:266.25pt;height:.05pt;z-index:251712512;visibility:visible;mso-wrap-style:square;mso-wrap-distance-left:9pt;mso-wrap-distance-top:0;mso-wrap-distance-right:9pt;mso-wrap-distance-bottom:0;mso-position-horizontal:absolute;mso-position-horizontal-relative:text;mso-position-vertical:absolute;mso-position-vertical-relative:text;v-text-anchor:top" o:gfxdata="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" stroked="f">
+              <v:shape w14:anchorId="404ADB5F" id="Text Box 37" o:spid="_x0000_s1042" type="#_x0000_t202" style="position:absolute;margin-left:100.5pt;margin-top:207.05pt;width:266.25pt;height:.05pt;z-index:251712512;visibility:visible;mso-wrap-style:square;mso-wrap-distance-left:9pt;mso-wrap-distance-top:0;mso-wrap-distance-right:9pt;mso-wrap-distance-bottom:0;mso-position-horizontal:absolute;mso-position-horizontal-relative:text;mso-position-vertical:absolute;mso-position-vertical-relative:text;v-text-anchor:top" o:gfxdata="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" stroked="f">
                 <v:textbox style="mso-fit-shape-to-text:t" inset="0,0,0,0">
                   <w:txbxContent>
                     <w:p>
@@ -3589,7 +3663,7 @@
           </mc:Choice>
           <mc:Fallback>
             <w:pict>
-              <v:shape w14:anchorId="41C54B65" id="Text Box 34" o:spid="_x0000_s1043" type="#_x0000_t202" style="position:absolute;margin-left:0;margin-top:53.85pt;width:468pt;height:.05pt;z-index:251709440;visibility:visible;mso-wrap-style:square;mso-wrap-distance-left:9pt;mso-wrap-distance-top:0;mso-wrap-distance-right:9pt;mso-wrap-distance-bottom:0;mso-position-horizontal:absolute;mso-position-horizontal-relative:text;mso-position-vertical:absolute;mso-position-vertical-relative:text;v-text-anchor:top" o:gfxdata="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" stroked="f">
+              <v:shape w14:anchorId="41C54B65" id="Text Box 34" o:spid="_x0000_s1043" type="#_x0000_t202" style="position:absolute;margin-left:0;margin-top:53.85pt;width:468pt;height:.05pt;z-index:251709440;visibility:visible;mso-wrap-style:square;mso-wrap-distance-left:9pt;mso-wrap-distance-top:0;mso-wrap-distance-right:9pt;mso-wrap-distance-bottom:0;mso-position-horizontal:absolute;mso-position-horizontal-relative:text;mso-position-vertical:absolute;mso-position-vertical-relative:text;v-text-anchor:top" o:gfxdata="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" stroked="f">
                 <v:textbox style="mso-fit-shape-to-text:t" inset="0,0,0,0">
                   <w:txbxContent>
                     <w:p>
@@ -3680,20 +3754,133 @@
     </w:p>
     <w:p>
       <w:r>
+        <w:t xml:space="preserve">The function output returns two variables, however the first, </w:t>
+      </w:r>
+      <w:r>
+        <w:rPr>
+          <w:i/>
+        </w:rPr>
+        <w:t>hiddenData</w:t>
+      </w:r>
+      <w:r>
+        <w:t xml:space="preserve"> does not contain a useful output as it is the return from the hidden layer, this therefore can be discarded.</w:t>
+      </w:r>
+      <w:r>
+        <w:t xml:space="preserve"> The </w:t>
+      </w:r>
+      <w:r>
+        <w:rPr>
+          <w:i/>
+        </w:rPr>
+        <w:t>outputData</w:t>
+      </w:r>
+      <w:r>
+        <w:t xml:space="preserve"> variable is the meaningful output and has the predicted 0 (no diabetes) or 1 (diabetes) values.</w:t>
+      </w:r>
+      <w:r>
+        <w:t xml:space="preserve"> </w:t>
+      </w:r>
+      <w:r>
+        <w:t xml:space="preserve">Evaluating this </w:t>
+      </w:r>
+      <w:r>
+        <w:lastRenderedPageBreak/>
+        <w:t xml:space="preserve">output is then passed into a function </w:t>
+      </w:r>
+      <w:r>
+        <w:rPr>
+          <w:i/>
+        </w:rPr>
+        <w:t>getAccuracy</w:t>
+      </w:r>
+      <w:r>
+        <w:t xml:space="preserve">, which takes the ground truth values, the predicted values and flags to indicate whether the data is from the K-nearest-neighbour </w:t>
+      </w:r>
+      <w:r>
+        <w:t>algorithm</w:t>
+      </w:r>
+      <w:r>
+        <w:t xml:space="preserve">. The output of this function gives an overall percentage of accuracy from the predicted values to the ground truth ones, as well as giving options for logging in the console the individual accuracies for each predicted value. </w:t>
+      </w:r>
+      <w:r>
         <w:rPr>
           <w:noProof/>
         </w:rPr>
-        <w:lastRenderedPageBreak/>
+        <w:drawing>
+          <wp:anchor distT="0" distB="0" distL="114300" distR="114300" simplePos="0" relativeHeight="251713536" behindDoc="0" locked="0" layoutInCell="1" allowOverlap="1" wp14:anchorId="5D0BC2B9" wp14:editId="7B955E68">
+            <wp:simplePos x="0" y="0"/>
+            <wp:positionH relativeFrom="margin">
+              <wp:posOffset>-133350</wp:posOffset>
+            </wp:positionH>
+            <wp:positionV relativeFrom="paragraph">
+              <wp:posOffset>1137285</wp:posOffset>
+            </wp:positionV>
+            <wp:extent cx="5943600" cy="1459230"/>
+            <wp:effectExtent l="0" t="0" r="0" b="7620"/>
+            <wp:wrapTopAndBottom/>
+            <wp:docPr id="38" name="Picture 38"/>
+            <wp:cNvGraphicFramePr>
+              <a:graphicFrameLocks xmlns:a="http://schemas.openxmlformats.org/drawingml/2006/main" noChangeAspect="1"/>
+            </wp:cNvGraphicFramePr>
+            <a:graphic xmlns:a="http://schemas.openxmlformats.org/drawingml/2006/main">
+              <a:graphicData uri="http://schemas.openxmlformats.org/drawingml/2006/picture">
+                <pic:pic xmlns:pic="http://schemas.openxmlformats.org/drawingml/2006/picture">
+                  <pic:nvPicPr>
+                    <pic:cNvPr id="1" name=""/>
+                    <pic:cNvPicPr/>
+                  </pic:nvPicPr>
+                  <pic:blipFill>
+                    <a:blip r:embed="rId26">
+                      <a:extLst>
+                        <a:ext uri="{28A0092B-C50C-407E-A947-70E740481C1C}">
+                          <a14:useLocalDpi xmlns:a14="http://schemas.microsoft.com/office/drawing/2010/main" val="0"/>
+                        </a:ext>
+                      </a:extLst>
+                    </a:blip>
+                    <a:stretch>
+                      <a:fillRect/>
+                    </a:stretch>
+                  </pic:blipFill>
+                  <pic:spPr>
+                    <a:xfrm>
+                      <a:off x="0" y="0"/>
+                      <a:ext cx="5943600" cy="1459230"/>
+                    </a:xfrm>
+                    <a:prstGeom prst="rect">
+                      <a:avLst/>
+                    </a:prstGeom>
+                  </pic:spPr>
+                </pic:pic>
+              </a:graphicData>
+            </a:graphic>
+          </wp:anchor>
+        </w:drawing>
+      </w:r>
+      <w:r>
+        <w:rPr>
+          <w:i/>
+        </w:rPr>
+        <w:t xml:space="preserve">Figure 19 </w:t>
+      </w:r>
+      <w:r>
+        <w:t>shows this function.</w:t>
+      </w:r>
+    </w:p>
+    <w:p>
+      <w:r>
+        <w:rPr>
+          <w:noProof/>
+        </w:rPr>
         <mc:AlternateContent>
           <mc:Choice Requires="wps">
             <w:drawing>
-              <wp:anchor distT="0" distB="0" distL="114300" distR="114300" simplePos="0" relativeHeight="251715584" behindDoc="0" locked="0" layoutInCell="1" allowOverlap="1" wp14:anchorId="71368EEB" wp14:editId="03D25188">
+              <wp:anchor distT="0" distB="0" distL="114300" distR="114300" simplePos="0" relativeHeight="251715584" behindDoc="0" locked="0" layoutInCell="1" allowOverlap="1" wp14:anchorId="71368EEB" wp14:editId="3E599968">
                 <wp:simplePos x="0" y="0"/>
                 <wp:positionH relativeFrom="margin">
-                  <wp:align>right</wp:align>
+                  <wp:posOffset>-142875</wp:posOffset>
                 </wp:positionH>
                 <wp:positionV relativeFrom="paragraph">
-                  <wp:posOffset>4263390</wp:posOffset>
+                  <wp:posOffset>1692910</wp:posOffset>
                 </wp:positionV>
                 <wp:extent cx="5943600" cy="635"/>
                 <wp:effectExtent l="0" t="0" r="0" b="0"/>
@@ -3748,7 +3935,7 @@
           </mc:Choice>
           <mc:Fallback>
             <w:pict>
-              <v:shape w14:anchorId="71368EEB" id="Text Box 39" o:spid="_x0000_s1044" type="#_x0000_t202" style="position:absolute;margin-left:416.8pt;margin-top:335.7pt;width:468pt;height:.05pt;z-index:251715584;visibility:visible;mso-wrap-style:square;mso-wrap-distance-left:9pt;mso-wrap-distance-top:0;mso-wrap-distance-right:9pt;mso-wrap-distance-bottom:0;mso-position-horizontal:right;mso-position-horizontal-relative:margin;mso-position-vertical:absolute;mso-position-vertical-relative:text;v-text-anchor:top" o:gfxdata="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" stroked="f">
+              <v:shape w14:anchorId="71368EEB" id="Text Box 39" o:spid="_x0000_s1044" type="#_x0000_t202" style="position:absolute;margin-left:-11.25pt;margin-top:133.3pt;width:468pt;height:.05pt;z-index:251715584;visibility:visible;mso-wrap-style:square;mso-wrap-distance-left:9pt;mso-wrap-distance-top:0;mso-wrap-distance-right:9pt;mso-wrap-distance-bottom:0;mso-position-horizontal:absolute;mso-position-horizontal-relative:margin;mso-position-vertical:absolute;mso-position-vertical-relative:text;v-text-anchor:top" o:gfxdata="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" stroked="f">
                 <v:textbox style="mso-fit-shape-to-text:t" inset="0,0,0,0">
                   <w:txbxContent>
                     <w:p>
@@ -3771,124 +3958,56 @@
         </mc:AlternateContent>
       </w:r>
       <w:r>
-        <w:rPr>
-          <w:noProof/>
-        </w:rPr>
-        <w:drawing>
-          <wp:anchor distT="0" distB="0" distL="114300" distR="114300" simplePos="0" relativeHeight="251713536" behindDoc="0" locked="0" layoutInCell="1" allowOverlap="1" wp14:anchorId="5D0BC2B9" wp14:editId="1EFD331D">
-            <wp:simplePos x="0" y="0"/>
-            <wp:positionH relativeFrom="margin">
-              <wp:align>right</wp:align>
-            </wp:positionH>
-            <wp:positionV relativeFrom="paragraph">
-              <wp:posOffset>2756535</wp:posOffset>
-            </wp:positionV>
-            <wp:extent cx="5943600" cy="1459230"/>
-            <wp:effectExtent l="0" t="0" r="0" b="7620"/>
-            <wp:wrapTopAndBottom/>
-            <wp:docPr id="38" name="Picture 38"/>
-            <wp:cNvGraphicFramePr>
-              <a:graphicFrameLocks xmlns:a="http://schemas.openxmlformats.org/drawingml/2006/main" noChangeAspect="1"/>
-            </wp:cNvGraphicFramePr>
-            <a:graphic xmlns:a="http://schemas.openxmlformats.org/drawingml/2006/main">
-              <a:graphicData uri="http://schemas.openxmlformats.org/drawingml/2006/picture">
-                <pic:pic xmlns:pic="http://schemas.openxmlformats.org/drawingml/2006/picture">
-                  <pic:nvPicPr>
-                    <pic:cNvPr id="1" name=""/>
-                    <pic:cNvPicPr/>
-                  </pic:nvPicPr>
-                  <pic:blipFill>
-                    <a:blip r:embed="rId26">
-                      <a:extLst>
-                        <a:ext uri="{28A0092B-C50C-407E-A947-70E740481C1C}">
-                          <a14:useLocalDpi xmlns:a14="http://schemas.microsoft.com/office/drawing/2010/main" val="0"/>
-                        </a:ext>
-                      </a:extLst>
-                    </a:blip>
-                    <a:stretch>
-                      <a:fillRect/>
-                    </a:stretch>
-                  </pic:blipFill>
-                  <pic:spPr>
-                    <a:xfrm>
-                      <a:off x="0" y="0"/>
-                      <a:ext cx="5943600" cy="1459230"/>
-                    </a:xfrm>
-                    <a:prstGeom prst="rect">
-                      <a:avLst/>
-                    </a:prstGeom>
-                  </pic:spPr>
-                </pic:pic>
-              </a:graphicData>
-            </a:graphic>
-          </wp:anchor>
-        </w:drawing>
-      </w:r>
-      <w:r>
-        <w:t xml:space="preserve">As the function is also used earlier in the training, the hidden layer is also outputted in the test function, however it is unused. The </w:t>
-      </w:r>
-      <w:r>
-        <w:rPr>
-          <w:i/>
-        </w:rPr>
-        <w:t>outputData</w:t>
-      </w:r>
-      <w:r>
-        <w:t xml:space="preserve"> variable is the meaningful output and has the predicted 0 (no diabetes) or 1 (diabetes) values. </w:t>
-      </w:r>
-      <w:r>
-        <w:t xml:space="preserve"> </w:t>
-      </w:r>
-      <w:r>
-        <w:t xml:space="preserve">Evaluating this output is then passed into a function </w:t>
-      </w:r>
-      <w:r>
-        <w:rPr>
-          <w:i/>
-        </w:rPr>
-        <w:t>getAccuracy</w:t>
-      </w:r>
-      <w:r>
-        <w:t xml:space="preserve">, which takes the ground truth values, the predicted values and flags to indicate whether the data is from the K-nearest-neighbour </w:t>
-      </w:r>
-      <w:r>
-        <w:t>algorithm</w:t>
-      </w:r>
-      <w:r>
-        <w:t xml:space="preserve">. The output of this function gives an overall percentage of accuracy from the predicted values to the ground truth ones, as well as giving options for logging in the console the individual accuracies for each predicted value. </w:t>
-      </w:r>
-      <w:r>
-        <w:rPr>
-          <w:i/>
-        </w:rPr>
-        <w:t xml:space="preserve">Figure 19 </w:t>
-      </w:r>
-      <w:r>
-        <w:t>shows this function.</w:t>
+        <w:t xml:space="preserve">The function itself calculates the distance between the ground truth and predicted values, and then makes sure that the value is always positive by calling the function </w:t>
+      </w:r>
+      <w:r>
+        <w:rPr>
+          <w:i/>
+        </w:rPr>
+        <w:t>abs</w:t>
+      </w:r>
+      <w:r>
+        <w:t xml:space="preserve"> which will ensure that. Once that has been completed</w:t>
+      </w:r>
+      <w:r>
+        <w:t>,</w:t>
+      </w:r>
+      <w:r>
+        <w:t xml:space="preserve"> the value is multiplied to turn it into a percentage and added to an internal array, which from that can calculate the mean percentage accuracy rate,</w:t>
+      </w:r>
+      <w:r>
+        <w:t xml:space="preserve"> and </w:t>
+      </w:r>
+      <w:r>
+        <w:t>is</w:t>
+      </w:r>
+      <w:r>
+        <w:t xml:space="preserve"> then</w:t>
+      </w:r>
+      <w:r>
+        <w:t xml:space="preserve"> returned. This works for both KNN and ANN implementations, and is one of the few shared functions.</w:t>
       </w:r>
     </w:p>
     <w:p>
       <w:r>
-        <w:t xml:space="preserve">The function itself calculates the distance between the ground truth and predicted values, and then makes sure that the value is always positive by calling the function </w:t>
-      </w:r>
-      <w:r>
-        <w:rPr>
-          <w:i/>
-        </w:rPr>
-        <w:t>abs</w:t>
-      </w:r>
-      <w:r>
-        <w:t xml:space="preserve"> which will ensure that. Once that has been completed the value is multiplied to turn it into a percentage and added to an internal array, which from that can calculate the mean percentage accuracy rate, which is returned. This works for both KNN and ANN implementations, and is one of the few shared functions.</w:t>
+        <w:t>Outputs of this function for both the ANN and KNN will be shown after explaining the implementation of the KNN algorithm.</w:t>
       </w:r>
     </w:p>
     <w:p>
       <w:r>
-        <w:t>Outputs of this function for both the ANN and KNN will be shown after explaining the implementation of the KNN algorithm.</w:t>
-      </w:r>
-    </w:p>
-    <w:p>
-      <w:r>
-        <w:t xml:space="preserve">The K-Nearest Neighbour implementation at a high level calculates the distance between a given patients data, and another patient to find which is the closest one. From that, it then uses the value of the closest neighbour as its output (whether the patient has diabetes or not). While the concept of this is simple, expressing this programmatically takes several small functions. </w:t>
+        <w:t>The K-Nearest Neighbour implementation at a high level calculates the distance between a given patients data, and another patient to find which is the closest one. From that, it then uses the value of the c</w:t>
+      </w:r>
+      <w:r>
+        <w:t xml:space="preserve">losest neighbour as its output, </w:t>
+      </w:r>
+      <w:r>
+        <w:t xml:space="preserve">whether </w:t>
+      </w:r>
+      <w:r>
+        <w:t>the patient has diabetes or not</w:t>
+      </w:r>
+      <w:r>
+        <w:t xml:space="preserve">. While the concept of this is simple, expressing this programmatically takes several small functions. </w:t>
       </w:r>
     </w:p>
     <w:p>
@@ -4088,7 +4207,19 @@
         <w:t>getKNN</w:t>
       </w:r>
       <w:r>
-        <w:t xml:space="preserve">, and takes an input of training and test data, as well as the number of K’s that you want to evaluate against (how far you want to spread your search). </w:t>
+        <w:t>, and takes an input of training and test data, as well as the number of K’s tha</w:t>
+      </w:r>
+      <w:r>
+        <w:t xml:space="preserve">t you want to evaluate against and ultimately </w:t>
+      </w:r>
+      <w:r>
+        <w:t>how far</w:t>
+      </w:r>
+      <w:r>
+        <w:t xml:space="preserve"> you want to spread your search</w:t>
+      </w:r>
+      <w:r>
+        <w:t xml:space="preserve">. </w:t>
       </w:r>
       <w:r>
         <w:rPr>
@@ -4111,11 +4242,17 @@
         <w:t>getNeighbours</w:t>
       </w:r>
       <w:r>
-        <w:t xml:space="preserve"> function, taking arguments of the training data, the test data and the number of </w:t>
+        <w:t xml:space="preserve"> function, taking arguments of the training data, the test data and the number of K’s that </w:t>
+      </w:r>
+      <w:r>
+        <w:t>are</w:t>
+      </w:r>
+      <w:r>
+        <w:t xml:space="preserve"> being used for evaluation. The result of this is an array of neighbours around the inputted </w:t>
       </w:r>
       <w:r>
         <w:lastRenderedPageBreak/>
-        <w:t xml:space="preserve">K’s that is being used for evaluation. The result of this is an array of neighbours around the inputted test data, and the closest one is found using the </w:t>
+        <w:t xml:space="preserve">test data, and the closest one is found using the </w:t>
       </w:r>
       <w:r>
         <w:rPr>
@@ -4447,7 +4584,25 @@
         <w:t>Figure 22 &amp; Figure 23</w:t>
       </w:r>
       <w:r>
-        <w:t xml:space="preserve"> indicate that the KNN model gives better performance as it has 100% accuracy. However, as this is initial results and the dataset is random, it can’t be evaluated full without performing 10-fold cross validation to estimate the output when presented with a new dataset to evaluate against. The ANN results are also very accurate at 92.6%, and more analysis will be required to pick an appropriate model overall. </w:t>
+        <w:t xml:space="preserve"> indicate that the KNN model gives better performance as it has 100% accuracy. However, as </w:t>
+      </w:r>
+      <w:r>
+        <w:t>these are</w:t>
+      </w:r>
+      <w:r>
+        <w:t xml:space="preserve"> initial results and the dataset is random, it can’t be evaluated full</w:t>
+      </w:r>
+      <w:r>
+        <w:t>y</w:t>
+      </w:r>
+      <w:r>
+        <w:t xml:space="preserve"> without performing 10-fold cross validation to estimate the output when presented with a new dataset to </w:t>
+      </w:r>
+      <w:r>
+        <w:t>analyse</w:t>
+      </w:r>
+      <w:r>
+        <w:t xml:space="preserve"> against. The ANN results are also very accurate at 92.6%, and more analysis will be required to pick an appropriate model overall. </w:t>
       </w:r>
     </w:p>
     <w:p>
@@ -4575,16 +4730,7 @@
                               </w:rPr>
                             </w:pPr>
                             <w:r>
-                              <w:t xml:space="preserve">Figure </w:t>
-                            </w:r>
-                            <w:r>
-                              <w:t>24</w:t>
-                            </w:r>
-                            <w:r>
-                              <w:t xml:space="preserve"> - 10-Fold CV diagram</w:t>
-                            </w:r>
-                            <w:r>
-                              <w:t>. McCormick (2013)</w:t>
+                              <w:t>Figure 24 - 10-Fold CV diagram. McCormick (2013)</w:t>
                             </w:r>
                           </w:p>
                         </w:txbxContent>
@@ -4614,16 +4760,7 @@
                         </w:rPr>
                       </w:pPr>
                       <w:r>
-                        <w:t xml:space="preserve">Figure </w:t>
-                      </w:r>
-                      <w:r>
-                        <w:t>24</w:t>
-                      </w:r>
-                      <w:r>
-                        <w:t xml:space="preserve"> - 10-Fold CV diagram</w:t>
-                      </w:r>
-                      <w:r>
-                        <w:t>. McCormick (2013)</w:t>
+                        <w:t>Figure 24 - 10-Fold CV diagram. McCormick (2013)</w:t>
                       </w:r>
                     </w:p>
                   </w:txbxContent>
@@ -4799,22 +4936,25 @@
         </w:drawing>
       </w:r>
       <w:r>
-        <w:t>The specific steps for both the KNN and ANN for calculating 10-fold CV are similar, however accept different parameters. The</w:t>
-      </w:r>
-      <w:r>
-        <w:t xml:space="preserve"> implementation</w:t>
-      </w:r>
-      <w:r>
-        <w:t xml:space="preserve"> first </w:t>
-      </w:r>
-      <w:r>
-        <w:t xml:space="preserve">to be discussed, ANN, is shown below in </w:t>
+        <w:t xml:space="preserve">The specific steps for both the KNN and ANN for calculating 10-fold CV are similar, however accept different parameters. </w:t>
+      </w:r>
+      <w:r>
+        <w:t xml:space="preserve">The first implementation discussed is ANN, </w:t>
+      </w:r>
+      <w:r>
+        <w:t xml:space="preserve">shown below in </w:t>
       </w:r>
       <w:r>
         <w:rPr>
           <w:i/>
         </w:rPr>
         <w:t>Figure 25</w:t>
+      </w:r>
+      <w:r>
+        <w:rPr>
+          <w:i/>
+        </w:rPr>
+        <w:t>.</w:t>
       </w:r>
     </w:p>
     <w:p>
@@ -4826,13 +4966,13 @@
         <mc:AlternateContent>
           <mc:Choice Requires="wps">
             <w:drawing>
-              <wp:anchor distT="0" distB="0" distL="114300" distR="114300" simplePos="0" relativeHeight="251730944" behindDoc="0" locked="0" layoutInCell="1" allowOverlap="1" wp14:anchorId="55AF4D13" wp14:editId="6A914794">
+              <wp:anchor distT="0" distB="0" distL="114300" distR="114300" simplePos="0" relativeHeight="251730944" behindDoc="0" locked="0" layoutInCell="1" allowOverlap="1" wp14:anchorId="55AF4D13" wp14:editId="6E826441">
                 <wp:simplePos x="0" y="0"/>
                 <wp:positionH relativeFrom="column">
                   <wp:posOffset>1171575</wp:posOffset>
                 </wp:positionH>
                 <wp:positionV relativeFrom="paragraph">
-                  <wp:posOffset>2797175</wp:posOffset>
+                  <wp:posOffset>2882900</wp:posOffset>
                 </wp:positionV>
                 <wp:extent cx="3733800" cy="635"/>
                 <wp:effectExtent l="0" t="0" r="0" b="0"/>
@@ -4887,7 +5027,7 @@
           </mc:Choice>
           <mc:Fallback>
             <w:pict>
-              <v:shape w14:anchorId="55AF4D13" id="Text Box 52" o:spid="_x0000_s1049" type="#_x0000_t202" style="position:absolute;margin-left:92.25pt;margin-top:220.25pt;width:294pt;height:.05pt;z-index:251730944;visibility:visible;mso-wrap-style:square;mso-wrap-distance-left:9pt;mso-wrap-distance-top:0;mso-wrap-distance-right:9pt;mso-wrap-distance-bottom:0;mso-position-horizontal:absolute;mso-position-horizontal-relative:text;mso-position-vertical:absolute;mso-position-vertical-relative:text;v-text-anchor:top" o:gfxdata="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" stroked="f">
+              <v:shape w14:anchorId="55AF4D13" id="Text Box 52" o:spid="_x0000_s1049" type="#_x0000_t202" style="position:absolute;margin-left:92.25pt;margin-top:227pt;width:294pt;height:.05pt;z-index:251730944;visibility:visible;mso-wrap-style:square;mso-wrap-distance-left:9pt;mso-wrap-distance-top:0;mso-wrap-distance-right:9pt;mso-wrap-distance-bottom:0;mso-position-horizontal:absolute;mso-position-horizontal-relative:text;mso-position-vertical:absolute;mso-position-vertical-relative:text;v-text-anchor:top" o:gfxdata="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" stroked="f">
                 <v:textbox style="mso-fit-shape-to-text:t" inset="0,0,0,0">
                   <w:txbxContent>
                     <w:p>
@@ -4914,13 +5054,13 @@
           <w:noProof/>
         </w:rPr>
         <w:drawing>
-          <wp:anchor distT="0" distB="0" distL="114300" distR="114300" simplePos="0" relativeHeight="251728896" behindDoc="0" locked="0" layoutInCell="1" allowOverlap="1" wp14:anchorId="0E458E37" wp14:editId="5026F774">
+          <wp:anchor distT="0" distB="0" distL="114300" distR="114300" simplePos="0" relativeHeight="251728896" behindDoc="0" locked="0" layoutInCell="1" allowOverlap="1" wp14:anchorId="0E458E37" wp14:editId="77EA6B03">
             <wp:simplePos x="0" y="0"/>
             <wp:positionH relativeFrom="margin">
-              <wp:posOffset>1133475</wp:posOffset>
+              <wp:posOffset>1143000</wp:posOffset>
             </wp:positionH>
             <wp:positionV relativeFrom="paragraph">
-              <wp:posOffset>1187450</wp:posOffset>
+              <wp:posOffset>1292225</wp:posOffset>
             </wp:positionV>
             <wp:extent cx="3733800" cy="1562100"/>
             <wp:effectExtent l="0" t="0" r="0" b="0"/>
@@ -4964,7 +5104,7 @@
         </w:drawing>
       </w:r>
       <w:r>
-        <w:t>Similarly,</w:t>
+        <w:t>Similarly</w:t>
       </w:r>
       <w:r>
         <w:t xml:space="preserve"> to </w:t>
@@ -4976,16 +5116,28 @@
         <w:t>Figure 18</w:t>
       </w:r>
       <w:r>
-        <w:t>, the bulk of the actual training of the network and evaluating the results are as before (</w:t>
-      </w:r>
-      <w:r>
-        <w:rPr>
-          <w:i/>
-        </w:rPr>
-        <w:t>Lines 236-244)</w:t>
-      </w:r>
-      <w:r>
-        <w:t xml:space="preserve"> however the 10-fold is performed in two main stages, the first being the for loop that encases the main bulk of the code, which iterates through 10 stages, passing in the current fold into the </w:t>
+        <w:t>, the bulk of the actual training of the network and evalua</w:t>
+      </w:r>
+      <w:r>
+        <w:t xml:space="preserve">ting the results are as before, </w:t>
+      </w:r>
+      <w:r>
+        <w:rPr>
+          <w:i/>
+        </w:rPr>
+        <w:t>Lines 236-244</w:t>
+      </w:r>
+      <w:r>
+        <w:rPr>
+          <w:i/>
+        </w:rPr>
+        <w:t xml:space="preserve">. </w:t>
+      </w:r>
+      <w:r>
+        <w:t>H</w:t>
+      </w:r>
+      <w:r>
+        <w:t xml:space="preserve">owever the 10-fold is performed in two main stages, the first being the for loop that encases the main bulk of the code, which iterates through 10 stages, passing in the current fold into the </w:t>
       </w:r>
       <w:r>
         <w:rPr>
@@ -5003,7 +5155,7 @@
         <w:t xml:space="preserve">Figure 26 </w:t>
       </w:r>
       <w:r>
-        <w:t xml:space="preserve">below shows where this is performed in </w:t>
+        <w:t xml:space="preserve">shows where this is performed in </w:t>
       </w:r>
       <w:r>
         <w:rPr>
@@ -5012,7 +5164,13 @@
         <w:t>cleanData</w:t>
       </w:r>
       <w:r>
-        <w:t xml:space="preserve">. The rationale between taking the data from two different sides of the dataset is that it is split into diabetes and non-diabetes, and each fold needs to have the same number of each. </w:t>
+        <w:t>. The rationale between taking the data from two different sides of the dataset is that it is split into diabetes and non-diabetes, and each fold needs to have the same number of each</w:t>
+      </w:r>
+      <w:r>
+        <w:t>, otherwise a heavily biased fold could skew the results</w:t>
+      </w:r>
+      <w:r>
+        <w:t xml:space="preserve">. </w:t>
       </w:r>
     </w:p>
     <w:p>
@@ -5020,7 +5178,13 @@
         <w:t>After each fold the percentage is appended to an array, which is then outputted as the mean of itself in a graph.</w:t>
       </w:r>
       <w:r>
-        <w:t xml:space="preserve"> The process is very similar in the KNN </w:t>
+        <w:t xml:space="preserve"> The process is very similar </w:t>
+      </w:r>
+      <w:r>
+        <w:t xml:space="preserve">as seen </w:t>
+      </w:r>
+      <w:r>
+        <w:t xml:space="preserve">in the KNN </w:t>
       </w:r>
       <w:r>
         <w:t>implementation;</w:t>
@@ -5041,7 +5205,13 @@
         <w:t xml:space="preserve">getKNN </w:t>
       </w:r>
       <w:r>
-        <w:t xml:space="preserve">to get the predictions, and the neurons replaced with the number of K’s that is being evaluated against. The output of both these functions when having a hidden layer </w:t>
+        <w:t xml:space="preserve">to get the predictions, and the neurons replaced with the number of K’s that </w:t>
+      </w:r>
+      <w:r>
+        <w:t>are</w:t>
+      </w:r>
+      <w:r>
+        <w:t xml:space="preserve"> being evaluated against. The output of both these functions when having a hidden layer </w:t>
       </w:r>
       <w:r>
         <w:t>consisting</w:t>
@@ -5059,7 +5229,6 @@
         <w:t>.</w:t>
       </w:r>
     </w:p>
-    <w:p/>
     <w:p>
       <w:r>
         <w:rPr>
@@ -5110,13 +5279,7 @@
                               </w:rPr>
                             </w:pPr>
                             <w:r>
-                              <w:t xml:space="preserve">Figure 27 - ANN &amp; KNN outputs after </w:t>
-                            </w:r>
-                            <w:r>
-                              <w:t>10-fold</w:t>
-                            </w:r>
-                            <w:r>
-                              <w:t xml:space="preserve"> CV</w:t>
+                              <w:t>Figure 27 - ANN &amp; KNN outputs after 10-fold CV</w:t>
                             </w:r>
                           </w:p>
                         </w:txbxContent>
@@ -5146,13 +5309,7 @@
                         </w:rPr>
                       </w:pPr>
                       <w:r>
-                        <w:t xml:space="preserve">Figure 27 - ANN &amp; KNN outputs after </w:t>
-                      </w:r>
-                      <w:r>
-                        <w:t>10-fold</w:t>
-                      </w:r>
-                      <w:r>
-                        <w:t xml:space="preserve"> CV</w:t>
+                        <w:t>Figure 27 - ANN &amp; KNN outputs after 10-fold CV</w:t>
                       </w:r>
                     </w:p>
                   </w:txbxContent>
@@ -5239,10 +5396,37 @@
         <w:t>33</w:t>
       </w:r>
       <w:r>
-        <w:t xml:space="preserve">%. This is compared to the best result of the KNN, which was 90% accuracy at K number 5. </w:t>
-      </w:r>
-      <w:r>
-        <w:t xml:space="preserve">Post these figures the models start to overfit, in a similar way to </w:t>
+        <w:t>%</w:t>
+      </w:r>
+      <w:r>
+        <w:t xml:space="preserve"> accuracy</w:t>
+      </w:r>
+      <w:r>
+        <w:t xml:space="preserve">. This is compared to the best result of the KNN, which was 90% accuracy at K number 5. </w:t>
+      </w:r>
+      <w:r>
+        <w:t xml:space="preserve">Post these </w:t>
+      </w:r>
+      <w:r>
+        <w:t>parameters</w:t>
+      </w:r>
+      <w:r>
+        <w:t xml:space="preserve"> the models start to overfit,</w:t>
+      </w:r>
+      <w:r>
+        <w:t xml:space="preserve"> as indicated by the downward slope in </w:t>
+      </w:r>
+      <w:r>
+        <w:rPr>
+          <w:i/>
+        </w:rPr>
+        <w:t>Figure 27</w:t>
+      </w:r>
+      <w:r>
+        <w:t>,</w:t>
+      </w:r>
+      <w:r>
+        <w:t xml:space="preserve"> in a similar way to </w:t>
       </w:r>
       <w:r>
         <w:rPr>
@@ -5427,13 +5611,43 @@
         <w:keepNext/>
       </w:pPr>
       <w:r>
-        <w:t xml:space="preserve">These final results indicate that while ANN still has a higher overall accuracy, the best number of neurons is different to what was initially evaluated. The results above indicate that 3 neurons in the hidden layer give an overall accuracy of 92.86%. </w:t>
+        <w:t xml:space="preserve">These final results indicate that while ANN still has a higher overall accuracy, the best number of neurons is different to what was initially evaluated. The results </w:t>
+      </w:r>
+      <w:r>
+        <w:t>show that</w:t>
+      </w:r>
+      <w:r>
+        <w:t xml:space="preserve"> 3 neurons in the hidden layer give an overall accuracy of 92.86%</w:t>
+      </w:r>
+      <w:r>
+        <w:t xml:space="preserve">, up from 92.33% in </w:t>
+      </w:r>
+      <w:r>
+        <w:rPr>
+          <w:i/>
+        </w:rPr>
+        <w:t>Figure 27</w:t>
+      </w:r>
+      <w:r>
+        <w:t xml:space="preserve">. </w:t>
       </w:r>
       <w:r>
         <w:t>Additionally</w:t>
       </w:r>
       <w:r>
-        <w:t>, the KNN results have improved, with 4 K’s being most optimal, to give an improved accuracy of 91%.</w:t>
+        <w:t>, the KNN results have improved, with 4 K’s being most optimal, to give an improved accuracy of 91%</w:t>
+      </w:r>
+      <w:r>
+        <w:t xml:space="preserve">, from 90% in </w:t>
+      </w:r>
+      <w:r>
+        <w:rPr>
+          <w:i/>
+        </w:rPr>
+        <w:t>Figure 27</w:t>
+      </w:r>
+      <w:r>
+        <w:t>.</w:t>
       </w:r>
     </w:p>
     <w:p>
@@ -5441,7 +5655,19 @@
         <w:keepNext/>
       </w:pPr>
       <w:r>
-        <w:t>This therefore indicates and further confirms that using 3 neurons in an Artificial Neural Network for this dataset would give the best accuracy and would be most appropriate.</w:t>
+        <w:t>This therefore indicates and further confirms that using 3 neurons in an Artificial Neural Network for this dataset would give the best accuracy</w:t>
+      </w:r>
+      <w:r>
+        <w:t xml:space="preserve"> this dataset with 92.86% accuracy after 10-fold CV</w:t>
+      </w:r>
+      <w:r>
+        <w:t xml:space="preserve"> and </w:t>
+      </w:r>
+      <w:r>
+        <w:t xml:space="preserve">thus </w:t>
+      </w:r>
+      <w:r>
+        <w:t>would be most appropriate.</w:t>
       </w:r>
     </w:p>
     <w:p>
@@ -5714,7 +5940,7 @@
           <w:rPr>
             <w:noProof/>
           </w:rPr>
-          <w:t>4</w:t>
+          <w:t>2</w:t>
         </w:r>
         <w:r>
           <w:rPr>
@@ -6441,6 +6667,7 @@
   <w:style w:type="character" w:default="1" w:styleId="DefaultParagraphFont">
     <w:name w:val="Default Paragraph Font"/>
     <w:uiPriority w:val="1"/>
+    <w:semiHidden/>
     <w:unhideWhenUsed/>
   </w:style>
   <w:style w:type="table" w:default="1" w:styleId="TableNormal">
@@ -6645,6 +6872,107 @@
     <w:uiPriority w:val="99"/>
     <w:rsid w:val="00F862F9"/>
     <w:rPr>
+      <w:lang w:val="en-GB"/>
+    </w:rPr>
+  </w:style>
+  <w:style w:type="character" w:styleId="CommentReference">
+    <w:name w:val="annotation reference"/>
+    <w:basedOn w:val="DefaultParagraphFont"/>
+    <w:uiPriority w:val="99"/>
+    <w:semiHidden/>
+    <w:unhideWhenUsed/>
+    <w:rsid w:val="00876DBD"/>
+    <w:rPr>
+      <w:sz w:val="16"/>
+      <w:szCs w:val="16"/>
+    </w:rPr>
+  </w:style>
+  <w:style w:type="paragraph" w:styleId="CommentText">
+    <w:name w:val="annotation text"/>
+    <w:basedOn w:val="Normal"/>
+    <w:link w:val="CommentTextChar"/>
+    <w:uiPriority w:val="99"/>
+    <w:semiHidden/>
+    <w:unhideWhenUsed/>
+    <w:rsid w:val="00876DBD"/>
+    <w:pPr>
+      <w:spacing w:line="240" w:lineRule="auto"/>
+    </w:pPr>
+    <w:rPr>
+      <w:sz w:val="20"/>
+      <w:szCs w:val="20"/>
+    </w:rPr>
+  </w:style>
+  <w:style w:type="character" w:customStyle="1" w:styleId="CommentTextChar">
+    <w:name w:val="Comment Text Char"/>
+    <w:basedOn w:val="DefaultParagraphFont"/>
+    <w:link w:val="CommentText"/>
+    <w:uiPriority w:val="99"/>
+    <w:semiHidden/>
+    <w:rsid w:val="00876DBD"/>
+    <w:rPr>
+      <w:sz w:val="20"/>
+      <w:szCs w:val="20"/>
+      <w:lang w:val="en-GB"/>
+    </w:rPr>
+  </w:style>
+  <w:style w:type="paragraph" w:styleId="CommentSubject">
+    <w:name w:val="annotation subject"/>
+    <w:basedOn w:val="CommentText"/>
+    <w:next w:val="CommentText"/>
+    <w:link w:val="CommentSubjectChar"/>
+    <w:uiPriority w:val="99"/>
+    <w:semiHidden/>
+    <w:unhideWhenUsed/>
+    <w:rsid w:val="00876DBD"/>
+    <w:rPr>
+      <w:b/>
+      <w:bCs/>
+    </w:rPr>
+  </w:style>
+  <w:style w:type="character" w:customStyle="1" w:styleId="CommentSubjectChar">
+    <w:name w:val="Comment Subject Char"/>
+    <w:basedOn w:val="CommentTextChar"/>
+    <w:link w:val="CommentSubject"/>
+    <w:uiPriority w:val="99"/>
+    <w:semiHidden/>
+    <w:rsid w:val="00876DBD"/>
+    <w:rPr>
+      <w:b/>
+      <w:bCs/>
+      <w:sz w:val="20"/>
+      <w:szCs w:val="20"/>
+      <w:lang w:val="en-GB"/>
+    </w:rPr>
+  </w:style>
+  <w:style w:type="paragraph" w:styleId="BalloonText">
+    <w:name w:val="Balloon Text"/>
+    <w:basedOn w:val="Normal"/>
+    <w:link w:val="BalloonTextChar"/>
+    <w:uiPriority w:val="99"/>
+    <w:semiHidden/>
+    <w:unhideWhenUsed/>
+    <w:rsid w:val="00876DBD"/>
+    <w:pPr>
+      <w:spacing w:after="0" w:line="240" w:lineRule="auto"/>
+    </w:pPr>
+    <w:rPr>
+      <w:rFonts w:ascii="Arial" w:hAnsi="Arial" w:cs="Arial"/>
+      <w:sz w:val="18"/>
+      <w:szCs w:val="18"/>
+    </w:rPr>
+  </w:style>
+  <w:style w:type="character" w:customStyle="1" w:styleId="BalloonTextChar">
+    <w:name w:val="Balloon Text Char"/>
+    <w:basedOn w:val="DefaultParagraphFont"/>
+    <w:link w:val="BalloonText"/>
+    <w:uiPriority w:val="99"/>
+    <w:semiHidden/>
+    <w:rsid w:val="00876DBD"/>
+    <w:rPr>
+      <w:rFonts w:ascii="Arial" w:hAnsi="Arial" w:cs="Arial"/>
+      <w:sz w:val="18"/>
+      <w:szCs w:val="18"/>
       <w:lang w:val="en-GB"/>
     </w:rPr>
   </w:style>

</xml_diff>